<commit_message>
adding second website option
</commit_message>
<xml_diff>
--- a/Data_Collection_and_Organization.docx
+++ b/Data_Collection_and_Organization.docx
@@ -18,68 +18,28 @@
     </w:p>
     <w:p>
       <w:r>
-        <w:t>From the ‘</w:t>
-      </w:r>
-      <w:proofErr w:type="spellStart"/>
-      <w:r>
-        <w:t>Worldometer</w:t>
-      </w:r>
-      <w:proofErr w:type="spellEnd"/>
-      <w:r>
-        <w:t xml:space="preserve">’ website, once the data is separated by country there are 13 data points: Total Cases, New Cases, Total Deaths, New Deaths, Total Recovered, New Recovered, Active Cases, Serious Critical, Cases </w:t>
+        <w:t xml:space="preserve">From the ‘Worldometer’ website, once the data is separated by country there are 13 data points. For this function, only Population, Total Deaths, Deaths </w:t>
       </w:r>
       <w:r>
         <w:t>per</w:t>
       </w:r>
       <w:r>
-        <w:t xml:space="preserve"> Million, Deaths </w:t>
-      </w:r>
-      <w:r>
-        <w:t>per</w:t>
-      </w:r>
-      <w:r>
-        <w:t xml:space="preserve"> Million, Total Tests, Tests </w:t>
-      </w:r>
-      <w:r>
-        <w:t>per</w:t>
-      </w:r>
-      <w:r>
-        <w:t xml:space="preserve"> Million, and Population. For this function, only Population, Total Deaths, Deaths </w:t>
-      </w:r>
-      <w:r>
-        <w:t>per</w:t>
-      </w:r>
-      <w:r>
         <w:t xml:space="preserve"> Million</w:t>
       </w:r>
       <w:r>
-        <w:t xml:space="preserve">, and New Deaths are stored. Then New Deaths per Million is calculated and stored from New Deaths and Population. The data is sorted in to a multi-dimensional dictionary - organized first by country and then data type - and then saved to a </w:t>
-      </w:r>
-      <w:proofErr w:type="spellStart"/>
-      <w:r>
-        <w:t>json</w:t>
-      </w:r>
-      <w:proofErr w:type="spellEnd"/>
-      <w:r>
-        <w:t xml:space="preserve"> file, titled ‘COVID_*</w:t>
-      </w:r>
-      <w:proofErr w:type="spellStart"/>
-      <w:r>
-        <w:t>CurrectDate</w:t>
-      </w:r>
-      <w:proofErr w:type="spellEnd"/>
-      <w:proofErr w:type="gramStart"/>
-      <w:r>
-        <w:t>*.</w:t>
-      </w:r>
-      <w:proofErr w:type="spellStart"/>
-      <w:r>
-        <w:t>json</w:t>
-      </w:r>
-      <w:proofErr w:type="spellEnd"/>
-      <w:proofErr w:type="gramEnd"/>
-      <w:r>
-        <w:t>’, in the current file location.</w:t>
+        <w:t xml:space="preserve">, and New Deaths are stored. Then New Deaths per Million is calculated and stored from New Deaths and Population. </w:t>
+      </w:r>
+      <w:r>
+        <w:t xml:space="preserve">From the ‘NYTimes’ website only </w:t>
+      </w:r>
+      <w:r>
+        <w:t>Deaths per Million, and New Deaths are stored</w:t>
+      </w:r>
+      <w:r>
+        <w:t xml:space="preserve">. </w:t>
+      </w:r>
+      <w:r>
+        <w:t>The data is sorted in to a multi-dimensional dictionary - organized first by country and then data type - and then saved to a json file, titled ‘COVID_*CurrectDate*.json’, in the current file location.</w:t>
       </w:r>
     </w:p>
     <w:sectPr>

</xml_diff>